<commit_message>
added text to \320\227\320\260\320\262\320\264\320\260\320\275\320\275\321\217 \320\267 \320\273\320\260\320\261\320\276\321\200\320\260\321\202\320\276\321\200\320\275\320\276\321\227 \342\204\2263 \320\262\320\265\321\200\321\201\321\226\321\217 1.docx
</commit_message>
<xml_diff>
--- a/Завдання з лабораторної №3 версія 1.docx
+++ b/Завдання з лабораторної №3 версія 1.docx
@@ -512,6 +512,7 @@
         <w:ind w:firstLine="142"/>
         <w:rPr>
           <w:rFonts w:ascii="Times New Roman" w:eastAsia="Times New Roman" w:hAnsi="Times New Roman" w:cs="Times New Roman"/>
+          <w:color w:val="000000"/>
           <w:sz w:val="24"/>
           <w:szCs w:val="24"/>
           <w:lang w:eastAsia="uk-UA"/>
@@ -560,6 +561,40 @@
         <w:lastRenderedPageBreak/>
         <w:t>сформувати алгоритм для її створення. На мою думку, навички побудови алгоритмів і блок-схем є одними з ключових у роботі програміста.</w:t>
       </w:r>
+    </w:p>
+    <w:p>
+      <w:pPr>
+        <w:spacing w:line="240" w:lineRule="auto"/>
+        <w:ind w:firstLine="142"/>
+        <w:rPr>
+          <w:rFonts w:ascii="Times New Roman" w:eastAsia="Times New Roman" w:hAnsi="Times New Roman" w:cs="Times New Roman"/>
+          <w:sz w:val="24"/>
+          <w:szCs w:val="24"/>
+          <w:lang w:eastAsia="uk-UA"/>
+        </w:rPr>
+      </w:pPr>
+      <w:r>
+        <w:rPr>
+          <w:rFonts w:ascii="Times New Roman" w:eastAsia="Times New Roman" w:hAnsi="Times New Roman" w:cs="Times New Roman"/>
+          <w:sz w:val="24"/>
+          <w:szCs w:val="24"/>
+          <w:lang w:eastAsia="uk-UA"/>
+        </w:rPr>
+        <w:t>Це завдання було змінено до іншої версії, бо було виконано некоректно.</w:t>
+      </w:r>
+    </w:p>
+    <w:p/>
+    <w:p>
+      <w:pPr>
+        <w:spacing w:line="240" w:lineRule="auto"/>
+        <w:ind w:firstLine="142"/>
+        <w:rPr>
+          <w:rFonts w:ascii="Times New Roman" w:eastAsia="Times New Roman" w:hAnsi="Times New Roman" w:cs="Times New Roman"/>
+          <w:sz w:val="24"/>
+          <w:szCs w:val="24"/>
+          <w:lang w:eastAsia="uk-UA"/>
+        </w:rPr>
+      </w:pPr>
       <w:bookmarkStart w:id="0" w:name="_GoBack"/>
       <w:bookmarkEnd w:id="0"/>
     </w:p>

</xml_diff>